<commit_message>
Add notebook for initial exploration, modify business problem and data sections in report
</commit_message>
<xml_diff>
--- a/Project/Report_intro.docx
+++ b/Project/Report_intro.docx
@@ -33,15 +33,80 @@
         <w:rPr>
           <w:lang w:val="en-US"/>
         </w:rPr>
-        <w:t>This project is going to give an answer on in which postal code one should open a restaurant in Los Angeles County, CA.</w:t>
-      </w:r>
-    </w:p>
-    <w:p>
-      <w:pPr>
-        <w:rPr>
-          <w:lang w:val="en-US"/>
-        </w:rPr>
-      </w:pPr>
+        <w:t xml:space="preserve">This </w:t>
+      </w:r>
+      <w:r>
+        <w:rPr>
+          <w:lang w:val="en-US"/>
+        </w:rPr>
+        <w:t xml:space="preserve">capstone </w:t>
+      </w:r>
+      <w:r>
+        <w:rPr>
+          <w:lang w:val="en-US"/>
+        </w:rPr>
+        <w:t xml:space="preserve">project is going to </w:t>
+      </w:r>
+      <w:r>
+        <w:rPr>
+          <w:lang w:val="en-US"/>
+        </w:rPr>
+        <w:t xml:space="preserve">give a recommendation in </w:t>
+      </w:r>
+      <w:r>
+        <w:rPr>
+          <w:lang w:val="en-US"/>
+        </w:rPr>
+        <w:t xml:space="preserve">which community (defined by the postal code) one should open a restaurant in Los Angeles County, CA. In addition, there will be a recommendation given which </w:t>
+      </w:r>
+      <w:r>
+        <w:rPr>
+          <w:lang w:val="en-US"/>
+        </w:rPr>
+        <w:t xml:space="preserve">food venue category </w:t>
+      </w:r>
+      <w:r>
+        <w:rPr>
+          <w:lang w:val="en-US"/>
+        </w:rPr>
+        <w:t xml:space="preserve">could be </w:t>
+      </w:r>
+      <w:r>
+        <w:rPr>
+          <w:lang w:val="en-US"/>
+        </w:rPr>
+        <w:t>chosen</w:t>
+      </w:r>
+      <w:r>
+        <w:rPr>
+          <w:lang w:val="en-US"/>
+        </w:rPr>
+        <w:t xml:space="preserve">, based on census data and </w:t>
+      </w:r>
+      <w:r>
+        <w:rPr>
+          <w:lang w:val="en-US"/>
+        </w:rPr>
+        <w:t xml:space="preserve">data of </w:t>
+      </w:r>
+      <w:r>
+        <w:rPr>
+          <w:lang w:val="en-US"/>
+        </w:rPr>
+        <w:t xml:space="preserve">the existing food places in the </w:t>
+      </w:r>
+      <w:r>
+        <w:rPr>
+          <w:lang w:val="en-US"/>
+        </w:rPr>
+        <w:t>community, and the whole county</w:t>
+      </w:r>
+      <w:r>
+        <w:rPr>
+          <w:lang w:val="en-US"/>
+        </w:rPr>
+        <w:t xml:space="preserve">. </w:t>
+      </w:r>
     </w:p>
     <w:p>
       <w:pPr>
@@ -81,33 +146,353 @@
         <w:rPr>
           <w:lang w:val="en-US"/>
         </w:rPr>
-        <w:t>The basis will be the 2010 census data of all zip codes in Los Angeles County, CA. This dataset will be enhanced with the 2019 median household income.</w:t>
-      </w:r>
-    </w:p>
-    <w:p>
-      <w:pPr>
-        <w:rPr>
-          <w:lang w:val="en-US"/>
-        </w:rPr>
-      </w:pPr>
-    </w:p>
-    <w:p>
-      <w:pPr>
-        <w:rPr>
-          <w:lang w:val="en-US"/>
-        </w:rPr>
-      </w:pPr>
-    </w:p>
-    <w:p>
-      <w:pPr>
-        <w:rPr>
-          <w:lang w:val="en-US"/>
-        </w:rPr>
-      </w:pPr>
+        <w:t>The basis for the analysis will be the 2010 census data of all zip codes in Los Angeles County, CA. This census data provides information on the composition of the population, age distribution, and the total numbers. This dataset will be enhanced with the 2019 median household income per zip code. The income can also serve as factor in the recommendation on where to open a restaurant, how it should be set up, and what the target audience could be. As a third part geospatial data is added for every zip code, to be able to use Foursquare to explore existing food offerings in the communities of Los Angeles County, CA.</w:t>
+      </w:r>
+    </w:p>
+    <w:p>
+      <w:pPr>
+        <w:rPr>
+          <w:lang w:val="en-US"/>
+        </w:rPr>
+      </w:pPr>
+    </w:p>
+    <w:p>
+      <w:pPr>
+        <w:keepNext/>
+      </w:pPr>
+      <w:r>
+        <w:rPr>
+          <w:lang w:val="en-US"/>
+        </w:rPr>
+        <w:drawing>
+          <wp:inline distT="0" distB="0" distL="0" distR="0" wp14:anchorId="2372785B" wp14:editId="79800768">
+            <wp:extent cx="5759450" cy="1511300"/>
+            <wp:effectExtent l="0" t="0" r="6350" b="0"/>
+            <wp:docPr id="1" name="Picture 1" descr="Table&#10;&#10;Description automatically generated"/>
+            <wp:cNvGraphicFramePr>
+              <a:graphicFrameLocks xmlns:a="http://schemas.openxmlformats.org/drawingml/2006/main" noChangeAspect="1"/>
+            </wp:cNvGraphicFramePr>
+            <a:graphic xmlns:a="http://schemas.openxmlformats.org/drawingml/2006/main">
+              <a:graphicData uri="http://schemas.openxmlformats.org/drawingml/2006/picture">
+                <pic:pic xmlns:pic="http://schemas.openxmlformats.org/drawingml/2006/picture">
+                  <pic:nvPicPr>
+                    <pic:cNvPr id="1" name="Picture 1" descr="Table&#10;&#10;Description automatically generated"/>
+                    <pic:cNvPicPr/>
+                  </pic:nvPicPr>
+                  <pic:blipFill>
+                    <a:blip r:embed="rId8"/>
+                    <a:stretch>
+                      <a:fillRect/>
+                    </a:stretch>
+                  </pic:blipFill>
+                  <pic:spPr>
+                    <a:xfrm>
+                      <a:off x="0" y="0"/>
+                      <a:ext cx="5759450" cy="1511300"/>
+                    </a:xfrm>
+                    <a:prstGeom prst="rect">
+                      <a:avLst/>
+                    </a:prstGeom>
+                  </pic:spPr>
+                </pic:pic>
+              </a:graphicData>
+            </a:graphic>
+          </wp:inline>
+        </w:drawing>
+      </w:r>
+    </w:p>
+    <w:p>
+      <w:pPr>
+        <w:pStyle w:val="Caption"/>
+        <w:rPr>
+          <w:lang w:val="en-US"/>
+        </w:rPr>
+      </w:pPr>
+      <w:r>
+        <w:t xml:space="preserve">Figure </w:t>
+      </w:r>
+      <w:r>
+        <w:fldChar w:fldCharType="begin"/>
+      </w:r>
+      <w:r>
+        <w:instrText xml:space="preserve"> SEQ Figure \* ARABIC </w:instrText>
+      </w:r>
+      <w:r>
+        <w:fldChar w:fldCharType="separate"/>
+      </w:r>
+      <w:r>
+        <w:rPr>
+          <w:noProof/>
+        </w:rPr>
+        <w:t>1</w:t>
+      </w:r>
+      <w:r>
+        <w:fldChar w:fldCharType="end"/>
+      </w:r>
+      <w:r>
+        <w:rPr>
+          <w:lang w:val="en-US"/>
+        </w:rPr>
+        <w:t xml:space="preserve"> - subset of the prepared dataset</w:t>
+      </w:r>
+    </w:p>
+    <w:p>
+      <w:pPr>
+        <w:rPr>
+          <w:lang w:val="en-US"/>
+        </w:rPr>
+      </w:pPr>
+      <w:r>
+        <w:rPr>
+          <w:lang w:val="en-US"/>
+        </w:rPr>
+        <w:t>Using Foursquare, already existing food venues can be explored, and grouped. This way the competitors can be explored, for example by the food type or rating. It is also possible to identify market niches and give a recommendation for a type of restaurant that could be opened.</w:t>
+      </w:r>
+    </w:p>
+    <w:p>
+      <w:pPr>
+        <w:rPr>
+          <w:lang w:val="en-US"/>
+        </w:rPr>
+      </w:pPr>
+    </w:p>
+    <w:p>
+      <w:pPr>
+        <w:keepNext/>
+      </w:pPr>
+      <w:r>
+        <w:rPr>
+          <w:lang w:val="en-US"/>
+        </w:rPr>
+        <w:drawing>
+          <wp:inline distT="0" distB="0" distL="0" distR="0" wp14:anchorId="3FA92481" wp14:editId="56EA4F4A">
+            <wp:extent cx="5759450" cy="1800860"/>
+            <wp:effectExtent l="0" t="0" r="6350" b="2540"/>
+            <wp:docPr id="2" name="Picture 2" descr="Table&#10;&#10;Description automatically generated"/>
+            <wp:cNvGraphicFramePr>
+              <a:graphicFrameLocks xmlns:a="http://schemas.openxmlformats.org/drawingml/2006/main" noChangeAspect="1"/>
+            </wp:cNvGraphicFramePr>
+            <a:graphic xmlns:a="http://schemas.openxmlformats.org/drawingml/2006/main">
+              <a:graphicData uri="http://schemas.openxmlformats.org/drawingml/2006/picture">
+                <pic:pic xmlns:pic="http://schemas.openxmlformats.org/drawingml/2006/picture">
+                  <pic:nvPicPr>
+                    <pic:cNvPr id="2" name="Picture 2" descr="Table&#10;&#10;Description automatically generated"/>
+                    <pic:cNvPicPr/>
+                  </pic:nvPicPr>
+                  <pic:blipFill>
+                    <a:blip r:embed="rId9"/>
+                    <a:stretch>
+                      <a:fillRect/>
+                    </a:stretch>
+                  </pic:blipFill>
+                  <pic:spPr>
+                    <a:xfrm>
+                      <a:off x="0" y="0"/>
+                      <a:ext cx="5759450" cy="1800860"/>
+                    </a:xfrm>
+                    <a:prstGeom prst="rect">
+                      <a:avLst/>
+                    </a:prstGeom>
+                  </pic:spPr>
+                </pic:pic>
+              </a:graphicData>
+            </a:graphic>
+          </wp:inline>
+        </w:drawing>
+      </w:r>
+    </w:p>
+    <w:p>
+      <w:pPr>
+        <w:pStyle w:val="Caption"/>
+        <w:rPr>
+          <w:lang w:val="en-US"/>
+        </w:rPr>
+      </w:pPr>
+      <w:r>
+        <w:t xml:space="preserve">Figure </w:t>
+      </w:r>
+      <w:r>
+        <w:fldChar w:fldCharType="begin"/>
+      </w:r>
+      <w:r>
+        <w:instrText xml:space="preserve"> SEQ Figure \* ARABIC </w:instrText>
+      </w:r>
+      <w:r>
+        <w:fldChar w:fldCharType="separate"/>
+      </w:r>
+      <w:r>
+        <w:rPr>
+          <w:noProof/>
+        </w:rPr>
+        <w:t>2</w:t>
+      </w:r>
+      <w:r>
+        <w:fldChar w:fldCharType="end"/>
+      </w:r>
+      <w:r>
+        <w:rPr>
+          <w:lang w:val="en-US"/>
+        </w:rPr>
+        <w:t xml:space="preserve"> - Foursquare Data for Zip Code 90001</w:t>
+      </w:r>
+    </w:p>
+    <w:p>
+      <w:pPr>
+        <w:rPr>
+          <w:lang w:val="en-US"/>
+        </w:rPr>
+      </w:pPr>
+    </w:p>
+    <w:p>
+      <w:pPr>
+        <w:rPr>
+          <w:lang w:val="en-US"/>
+        </w:rPr>
+      </w:pPr>
+      <w:r>
+        <w:rPr>
+          <w:lang w:val="en-US"/>
+        </w:rPr>
+        <w:lastRenderedPageBreak/>
+        <w:t>The following example illustrates how the data from Foursquare</w:t>
+      </w:r>
+      <w:r>
+        <w:rPr>
+          <w:lang w:val="en-US"/>
+        </w:rPr>
+        <w:t xml:space="preserve"> helps to analyze the food venues in a community.</w:t>
+      </w:r>
+      <w:r>
+        <w:rPr>
+          <w:lang w:val="en-US"/>
+        </w:rPr>
+        <w:t xml:space="preserve"> </w:t>
+      </w:r>
+      <w:r>
+        <w:rPr>
+          <w:lang w:val="en-US"/>
+        </w:rPr>
+        <w:t xml:space="preserve">Using this API, one can </w:t>
+      </w:r>
+      <w:proofErr w:type="spellStart"/>
+      <w:r>
+        <w:rPr>
+          <w:lang w:val="en-US"/>
+        </w:rPr>
+        <w:t>deterimne</w:t>
+      </w:r>
+      <w:proofErr w:type="spellEnd"/>
+      <w:r>
+        <w:rPr>
+          <w:lang w:val="en-US"/>
+        </w:rPr>
+        <w:t xml:space="preserve"> that</w:t>
+      </w:r>
+      <w:r>
+        <w:rPr>
+          <w:lang w:val="en-US"/>
+        </w:rPr>
+        <w:t xml:space="preserve"> Mexican restaurants are the dominant food venue</w:t>
+      </w:r>
+      <w:r>
+        <w:rPr>
+          <w:lang w:val="en-US"/>
+        </w:rPr>
+        <w:t xml:space="preserve"> category</w:t>
+      </w:r>
+      <w:r>
+        <w:rPr>
+          <w:lang w:val="en-US"/>
+        </w:rPr>
+        <w:t xml:space="preserve"> in Florence-Graham, South Los Angeles.</w:t>
+      </w:r>
+    </w:p>
+    <w:p>
+      <w:pPr>
+        <w:rPr>
+          <w:lang w:val="en-US"/>
+        </w:rPr>
+      </w:pPr>
+    </w:p>
+    <w:p>
+      <w:pPr>
+        <w:keepNext/>
+      </w:pPr>
+      <w:r>
+        <w:rPr>
+          <w:lang w:val="en-US"/>
+        </w:rPr>
+        <w:drawing>
+          <wp:inline distT="0" distB="0" distL="0" distR="0" wp14:anchorId="00B35AEE" wp14:editId="341B07D1">
+            <wp:extent cx="2391508" cy="2778483"/>
+            <wp:effectExtent l="0" t="0" r="0" b="3175"/>
+            <wp:docPr id="4" name="Picture 4" descr="Table&#10;&#10;Description automatically generated"/>
+            <wp:cNvGraphicFramePr>
+              <a:graphicFrameLocks xmlns:a="http://schemas.openxmlformats.org/drawingml/2006/main" noChangeAspect="1"/>
+            </wp:cNvGraphicFramePr>
+            <a:graphic xmlns:a="http://schemas.openxmlformats.org/drawingml/2006/main">
+              <a:graphicData uri="http://schemas.openxmlformats.org/drawingml/2006/picture">
+                <pic:pic xmlns:pic="http://schemas.openxmlformats.org/drawingml/2006/picture">
+                  <pic:nvPicPr>
+                    <pic:cNvPr id="4" name="Picture 4" descr="Table&#10;&#10;Description automatically generated"/>
+                    <pic:cNvPicPr/>
+                  </pic:nvPicPr>
+                  <pic:blipFill>
+                    <a:blip r:embed="rId10"/>
+                    <a:stretch>
+                      <a:fillRect/>
+                    </a:stretch>
+                  </pic:blipFill>
+                  <pic:spPr>
+                    <a:xfrm>
+                      <a:off x="0" y="0"/>
+                      <a:ext cx="2425645" cy="2818144"/>
+                    </a:xfrm>
+                    <a:prstGeom prst="rect">
+                      <a:avLst/>
+                    </a:prstGeom>
+                  </pic:spPr>
+                </pic:pic>
+              </a:graphicData>
+            </a:graphic>
+          </wp:inline>
+        </w:drawing>
+      </w:r>
+    </w:p>
+    <w:p>
+      <w:pPr>
+        <w:pStyle w:val="Caption"/>
+        <w:rPr>
+          <w:lang w:val="en-US"/>
+        </w:rPr>
+      </w:pPr>
+      <w:r>
+        <w:t xml:space="preserve">Figure </w:t>
+      </w:r>
+      <w:fldSimple w:instr=" SEQ Figure \* ARABIC ">
+        <w:r>
+          <w:rPr>
+            <w:noProof/>
+          </w:rPr>
+          <w:t>3</w:t>
+        </w:r>
+      </w:fldSimple>
+      <w:r>
+        <w:rPr>
+          <w:lang w:val="en-US"/>
+        </w:rPr>
+        <w:t xml:space="preserve"> - Food Venues grouped by Category</w:t>
+      </w:r>
+      <w:r>
+        <w:rPr>
+          <w:lang w:val="en-US"/>
+        </w:rPr>
+        <w:t xml:space="preserve"> in Florence-Graham</w:t>
+      </w:r>
     </w:p>
     <w:sectPr>
-      <w:headerReference w:type="default" r:id="rId8"/>
-      <w:footerReference w:type="default" r:id="rId9"/>
+      <w:headerReference w:type="default" r:id="rId11"/>
+      <w:footerReference w:type="default" r:id="rId12"/>
       <w:pgSz w:w="11906" w:h="16838"/>
       <w:pgMar w:top="1134" w:right="1418" w:bottom="1134" w:left="1418" w:header="709" w:footer="709" w:gutter="0"/>
       <w:pgNumType w:fmt="numberInDash" w:start="0"/>
@@ -240,6 +625,7 @@
       </w:sdtPr>
       <w:sdtEndPr/>
       <w:sdtContent>
+        <w:proofErr w:type="spellStart"/>
         <w:r>
           <w:rPr>
             <w:rFonts w:ascii="New York Medium Medium" w:hAnsi="New York Medium Medium"/>
@@ -248,8 +634,22 @@
             <w:color w:val="000000" w:themeColor="text1"/>
             <w:sz w:val="20"/>
             <w:szCs w:val="20"/>
+            <w:lang w:val="de-DE"/>
           </w:rPr>
-          <w:t>Data Science Report</w:t>
+          <w:t>Capstone</w:t>
+        </w:r>
+        <w:proofErr w:type="spellEnd"/>
+        <w:r>
+          <w:rPr>
+            <w:rFonts w:ascii="New York Medium Medium" w:hAnsi="New York Medium Medium"/>
+            <w:i/>
+            <w:iCs/>
+            <w:color w:val="000000" w:themeColor="text1"/>
+            <w:sz w:val="20"/>
+            <w:szCs w:val="20"/>
+            <w:lang w:val="de-DE"/>
+          </w:rPr>
+          <w:t xml:space="preserve"> Project</w:t>
         </w:r>
       </w:sdtContent>
     </w:sdt>
@@ -785,7 +1185,7 @@
   <w:style w:type="paragraph" w:default="1" w:styleId="Normal">
     <w:name w:val="Normal"/>
     <w:qFormat/>
-    <w:rsid w:val="00672D71"/>
+    <w:rsid w:val="007228E0"/>
     <w:pPr>
       <w:jc w:val="both"/>
     </w:pPr>
@@ -1445,6 +1845,25 @@
     <w:rPr>
       <w:color w:val="0563C1" w:themeColor="hyperlink"/>
       <w:u w:val="single"/>
+    </w:rPr>
+  </w:style>
+  <w:style w:type="paragraph" w:styleId="Caption">
+    <w:name w:val="caption"/>
+    <w:basedOn w:val="Normal"/>
+    <w:next w:val="Normal"/>
+    <w:uiPriority w:val="35"/>
+    <w:unhideWhenUsed/>
+    <w:qFormat/>
+    <w:rsid w:val="003C0BE9"/>
+    <w:pPr>
+      <w:spacing w:after="200"/>
+    </w:pPr>
+    <w:rPr>
+      <w:i/>
+      <w:iCs/>
+      <w:color w:val="44546A" w:themeColor="text2"/>
+      <w:sz w:val="18"/>
+      <w:szCs w:val="18"/>
     </w:rPr>
   </w:style>
 </w:styles>

</xml_diff>

<commit_message>
Do some initial data exploration
</commit_message>
<xml_diff>
--- a/Project/Report_intro.docx
+++ b/Project/Report_intro.docx
@@ -374,14 +374,12 @@
         </w:rPr>
         <w:t xml:space="preserve">Using this API, one can </w:t>
       </w:r>
-      <w:proofErr w:type="spellStart"/>
-      <w:r>
-        <w:rPr>
-          <w:lang w:val="en-US"/>
-        </w:rPr>
-        <w:t>deterimne</w:t>
-      </w:r>
-      <w:proofErr w:type="spellEnd"/>
+      <w:r>
+        <w:rPr>
+          <w:lang w:val="en-US"/>
+        </w:rPr>
+        <w:t>determine</w:t>
+      </w:r>
       <w:r>
         <w:rPr>
           <w:lang w:val="en-US"/>
@@ -469,14 +467,24 @@
       <w:r>
         <w:t xml:space="preserve">Figure </w:t>
       </w:r>
-      <w:fldSimple w:instr=" SEQ Figure \* ARABIC ">
-        <w:r>
-          <w:rPr>
-            <w:noProof/>
-          </w:rPr>
-          <w:t>3</w:t>
-        </w:r>
-      </w:fldSimple>
+      <w:r>
+        <w:fldChar w:fldCharType="begin"/>
+      </w:r>
+      <w:r>
+        <w:instrText xml:space="preserve"> SEQ Figure \* ARABIC </w:instrText>
+      </w:r>
+      <w:r>
+        <w:fldChar w:fldCharType="separate"/>
+      </w:r>
+      <w:r>
+        <w:rPr>
+          <w:noProof/>
+        </w:rPr>
+        <w:t>3</w:t>
+      </w:r>
+      <w:r>
+        <w:fldChar w:fldCharType="end"/>
+      </w:r>
       <w:r>
         <w:rPr>
           <w:lang w:val="en-US"/>
@@ -489,6 +497,174 @@
         </w:rPr>
         <w:t xml:space="preserve"> in Florence-Graham</w:t>
       </w:r>
+    </w:p>
+    <w:p>
+      <w:pPr>
+        <w:rPr>
+          <w:lang w:val="en-US"/>
+        </w:rPr>
+      </w:pPr>
+    </w:p>
+    <w:p>
+      <w:pPr>
+        <w:rPr>
+          <w:lang w:val="en-US"/>
+        </w:rPr>
+      </w:pPr>
+      <w:r>
+        <w:rPr>
+          <w:lang w:val="en-US"/>
+        </w:rPr>
+        <w:t>Sources:</w:t>
+      </w:r>
+    </w:p>
+    <w:p>
+      <w:pPr>
+        <w:rPr>
+          <w:lang w:val="en-US"/>
+        </w:rPr>
+      </w:pPr>
+    </w:p>
+    <w:p>
+      <w:pPr>
+        <w:pStyle w:val="ListParagraph"/>
+        <w:numPr>
+          <w:ilvl w:val="0"/>
+          <w:numId w:val="2"/>
+        </w:numPr>
+        <w:rPr>
+          <w:lang w:val="en-US"/>
+        </w:rPr>
+      </w:pPr>
+      <w:r>
+        <w:rPr>
+          <w:lang w:val="en-US"/>
+        </w:rPr>
+        <w:t>Median Household Income by Zip Code</w:t>
+      </w:r>
+    </w:p>
+    <w:p>
+      <w:pPr>
+        <w:pStyle w:val="ListParagraph"/>
+        <w:numPr>
+          <w:ilvl w:val="1"/>
+          <w:numId w:val="2"/>
+        </w:numPr>
+        <w:rPr>
+          <w:lang w:val="en-US"/>
+        </w:rPr>
+      </w:pPr>
+      <w:r>
+        <w:rPr>
+          <w:lang w:val="en-US"/>
+        </w:rPr>
+        <w:t>http://www.laalmanac.com/employment/em12c.php</w:t>
+      </w:r>
+    </w:p>
+    <w:p>
+      <w:pPr>
+        <w:pStyle w:val="ListParagraph"/>
+        <w:numPr>
+          <w:ilvl w:val="0"/>
+          <w:numId w:val="2"/>
+        </w:numPr>
+        <w:rPr>
+          <w:lang w:val="en-US"/>
+        </w:rPr>
+      </w:pPr>
+      <w:r>
+        <w:rPr>
+          <w:lang w:val="en-US"/>
+        </w:rPr>
+        <w:t>Los Angeles Census Data</w:t>
+      </w:r>
+    </w:p>
+    <w:p>
+      <w:pPr>
+        <w:pStyle w:val="ListParagraph"/>
+        <w:numPr>
+          <w:ilvl w:val="1"/>
+          <w:numId w:val="2"/>
+        </w:numPr>
+        <w:rPr>
+          <w:lang w:val="en-US"/>
+        </w:rPr>
+      </w:pPr>
+      <w:r>
+        <w:rPr>
+          <w:lang w:val="en-US"/>
+        </w:rPr>
+        <w:t>https://www.kaggle.com/cityofLA/los-angeles-census-data</w:t>
+      </w:r>
+    </w:p>
+    <w:p>
+      <w:pPr>
+        <w:pStyle w:val="ListParagraph"/>
+        <w:numPr>
+          <w:ilvl w:val="0"/>
+          <w:numId w:val="2"/>
+        </w:numPr>
+        <w:rPr>
+          <w:lang w:val="en-US"/>
+        </w:rPr>
+      </w:pPr>
+      <w:r>
+        <w:rPr>
+          <w:lang w:val="en-US"/>
+        </w:rPr>
+        <w:t>US Zip Code Latitude and Longitude</w:t>
+      </w:r>
+    </w:p>
+    <w:p>
+      <w:pPr>
+        <w:pStyle w:val="ListParagraph"/>
+        <w:numPr>
+          <w:ilvl w:val="1"/>
+          <w:numId w:val="2"/>
+        </w:numPr>
+        <w:rPr>
+          <w:lang w:val="en-US"/>
+        </w:rPr>
+      </w:pPr>
+      <w:r>
+        <w:rPr>
+          <w:lang w:val="en-US"/>
+        </w:rPr>
+        <w:t>h</w:t>
+      </w:r>
+      <w:r>
+        <w:rPr>
+          <w:lang w:val="en-US"/>
+        </w:rPr>
+        <w:t>t</w:t>
+      </w:r>
+      <w:r>
+        <w:rPr>
+          <w:lang w:val="en-US"/>
+        </w:rPr>
+        <w:t>tps://public.opendatasoft.com/explore/dataset/us-zip-code-latitude-and-longitude/information/</w:t>
+      </w:r>
+    </w:p>
+    <w:p>
+      <w:pPr>
+        <w:rPr>
+          <w:lang w:val="en-US"/>
+        </w:rPr>
+      </w:pPr>
+    </w:p>
+    <w:p>
+      <w:pPr>
+        <w:rPr>
+          <w:lang w:val="en-US"/>
+        </w:rPr>
+      </w:pPr>
+    </w:p>
+    <w:p>
+      <w:pPr>
+        <w:rPr>
+          <w:lang w:val="en-US"/>
+        </w:rPr>
+      </w:pPr>
     </w:p>
     <w:sectPr>
       <w:headerReference w:type="default" r:id="rId11"/>
@@ -665,6 +841,119 @@
 <file path=word/numbering.xml><?xml version="1.0" encoding="utf-8"?>
 <w:numbering xmlns:wpc="http://schemas.microsoft.com/office/word/2010/wordprocessingCanvas" xmlns:cx="http://schemas.microsoft.com/office/drawing/2014/chartex" xmlns:cx1="http://schemas.microsoft.com/office/drawing/2015/9/8/chartex" xmlns:cx2="http://schemas.microsoft.com/office/drawing/2015/10/21/chartex" xmlns:cx3="http://schemas.microsoft.com/office/drawing/2016/5/9/chartex" xmlns:cx4="http://schemas.microsoft.com/office/drawing/2016/5/10/chartex" xmlns:cx5="http://schemas.microsoft.com/office/drawing/2016/5/11/chartex" xmlns:cx6="http://schemas.microsoft.com/office/drawing/2016/5/12/chartex" xmlns:cx7="http://schemas.microsoft.com/office/drawing/2016/5/13/chartex" xmlns:cx8="http://schemas.microsoft.com/office/drawing/2016/5/14/chartex" xmlns:mc="http://schemas.openxmlformats.org/markup-compatibility/2006" xmlns:aink="http://schemas.microsoft.com/office/drawing/2016/ink" xmlns:am3d="http://schemas.microsoft.com/office/drawing/2017/model3d" xmlns:o="urn:schemas-microsoft-com:office:office" xmlns:r="http://schemas.openxmlformats.org/officeDocument/2006/relationships" xmlns:m="http://schemas.openxmlformats.org/officeDocument/2006/math" xmlns:v="urn:schemas-microsoft-com:vml" xmlns:wp14="http://schemas.microsoft.com/office/word/2010/wordprocessingDrawing" xmlns:wp="http://schemas.openxmlformats.org/drawingml/2006/wordprocessingDrawing" xmlns:w10="urn:schemas-microsoft-com:office:word" xmlns:w="http://schemas.openxmlformats.org/wordprocessingml/2006/main" xmlns:w14="http://schemas.microsoft.com/office/word/2010/wordml" xmlns:w15="http://schemas.microsoft.com/office/word/2012/wordml" xmlns:w16cex="http://schemas.microsoft.com/office/word/2018/wordml/cex" xmlns:w16cid="http://schemas.microsoft.com/office/word/2016/wordml/cid" xmlns:w16="http://schemas.microsoft.com/office/word/2018/wordml" xmlns:w16se="http://schemas.microsoft.com/office/word/2015/wordml/symex" xmlns:wpg="http://schemas.microsoft.com/office/word/2010/wordprocessingGroup" xmlns:wpi="http://schemas.microsoft.com/office/word/2010/wordprocessingInk" xmlns:wne="http://schemas.microsoft.com/office/word/2006/wordml" xmlns:wps="http://schemas.microsoft.com/office/word/2010/wordprocessingShape" mc:Ignorable="w14 w15 w16se w16cid w16 w16cex wp14">
   <w:abstractNum w:abstractNumId="0" w15:restartNumberingAfterBreak="0">
+    <w:nsid w:val="553A67E5"/>
+    <w:multiLevelType w:val="hybridMultilevel"/>
+    <w:tmpl w:val="457E5A34"/>
+    <w:lvl w:ilvl="0" w:tplc="EBB2D23E">
+      <w:start w:val="3"/>
+      <w:numFmt w:val="bullet"/>
+      <w:lvlText w:val="-"/>
+      <w:lvlJc w:val="left"/>
+      <w:pPr>
+        <w:ind w:left="720" w:hanging="360"/>
+      </w:pPr>
+      <w:rPr>
+        <w:rFonts w:ascii="New York Medium" w:eastAsiaTheme="minorHAnsi" w:hAnsi="New York Medium" w:cstheme="minorBidi" w:hint="default"/>
+      </w:rPr>
+    </w:lvl>
+    <w:lvl w:ilvl="1" w:tplc="08090003">
+      <w:start w:val="1"/>
+      <w:numFmt w:val="bullet"/>
+      <w:lvlText w:val="o"/>
+      <w:lvlJc w:val="left"/>
+      <w:pPr>
+        <w:ind w:left="1440" w:hanging="360"/>
+      </w:pPr>
+      <w:rPr>
+        <w:rFonts w:ascii="Courier New" w:hAnsi="Courier New" w:hint="default"/>
+      </w:rPr>
+    </w:lvl>
+    <w:lvl w:ilvl="2" w:tplc="08090005" w:tentative="1">
+      <w:start w:val="1"/>
+      <w:numFmt w:val="bullet"/>
+      <w:lvlText w:val=""/>
+      <w:lvlJc w:val="left"/>
+      <w:pPr>
+        <w:ind w:left="2160" w:hanging="360"/>
+      </w:pPr>
+      <w:rPr>
+        <w:rFonts w:ascii="Wingdings" w:hAnsi="Wingdings" w:hint="default"/>
+      </w:rPr>
+    </w:lvl>
+    <w:lvl w:ilvl="3" w:tplc="08090001" w:tentative="1">
+      <w:start w:val="1"/>
+      <w:numFmt w:val="bullet"/>
+      <w:lvlText w:val=""/>
+      <w:lvlJc w:val="left"/>
+      <w:pPr>
+        <w:ind w:left="2880" w:hanging="360"/>
+      </w:pPr>
+      <w:rPr>
+        <w:rFonts w:ascii="Symbol" w:hAnsi="Symbol" w:hint="default"/>
+      </w:rPr>
+    </w:lvl>
+    <w:lvl w:ilvl="4" w:tplc="08090003" w:tentative="1">
+      <w:start w:val="1"/>
+      <w:numFmt w:val="bullet"/>
+      <w:lvlText w:val="o"/>
+      <w:lvlJc w:val="left"/>
+      <w:pPr>
+        <w:ind w:left="3600" w:hanging="360"/>
+      </w:pPr>
+      <w:rPr>
+        <w:rFonts w:ascii="Courier New" w:hAnsi="Courier New" w:hint="default"/>
+      </w:rPr>
+    </w:lvl>
+    <w:lvl w:ilvl="5" w:tplc="08090005" w:tentative="1">
+      <w:start w:val="1"/>
+      <w:numFmt w:val="bullet"/>
+      <w:lvlText w:val=""/>
+      <w:lvlJc w:val="left"/>
+      <w:pPr>
+        <w:ind w:left="4320" w:hanging="360"/>
+      </w:pPr>
+      <w:rPr>
+        <w:rFonts w:ascii="Wingdings" w:hAnsi="Wingdings" w:hint="default"/>
+      </w:rPr>
+    </w:lvl>
+    <w:lvl w:ilvl="6" w:tplc="08090001" w:tentative="1">
+      <w:start w:val="1"/>
+      <w:numFmt w:val="bullet"/>
+      <w:lvlText w:val=""/>
+      <w:lvlJc w:val="left"/>
+      <w:pPr>
+        <w:ind w:left="5040" w:hanging="360"/>
+      </w:pPr>
+      <w:rPr>
+        <w:rFonts w:ascii="Symbol" w:hAnsi="Symbol" w:hint="default"/>
+      </w:rPr>
+    </w:lvl>
+    <w:lvl w:ilvl="7" w:tplc="08090003" w:tentative="1">
+      <w:start w:val="1"/>
+      <w:numFmt w:val="bullet"/>
+      <w:lvlText w:val="o"/>
+      <w:lvlJc w:val="left"/>
+      <w:pPr>
+        <w:ind w:left="5760" w:hanging="360"/>
+      </w:pPr>
+      <w:rPr>
+        <w:rFonts w:ascii="Courier New" w:hAnsi="Courier New" w:hint="default"/>
+      </w:rPr>
+    </w:lvl>
+    <w:lvl w:ilvl="8" w:tplc="08090005" w:tentative="1">
+      <w:start w:val="1"/>
+      <w:numFmt w:val="bullet"/>
+      <w:lvlText w:val=""/>
+      <w:lvlJc w:val="left"/>
+      <w:pPr>
+        <w:ind w:left="6480" w:hanging="360"/>
+      </w:pPr>
+      <w:rPr>
+        <w:rFonts w:ascii="Wingdings" w:hAnsi="Wingdings" w:hint="default"/>
+      </w:rPr>
+    </w:lvl>
+  </w:abstractNum>
+  <w:abstractNum w:abstractNumId="1" w15:restartNumberingAfterBreak="0">
     <w:nsid w:val="73A83313"/>
     <w:multiLevelType w:val="multilevel"/>
     <w:tmpl w:val="0DDAE988"/>
@@ -786,6 +1075,9 @@
     </w:lvl>
   </w:abstractNum>
   <w:num w:numId="1">
+    <w:abstractNumId w:val="1"/>
+  </w:num>
+  <w:num w:numId="2">
     <w:abstractNumId w:val="0"/>
   </w:num>
 </w:numbering>
@@ -1866,6 +2158,30 @@
       <w:szCs w:val="18"/>
     </w:rPr>
   </w:style>
+  <w:style w:type="character" w:styleId="UnresolvedMention">
+    <w:name w:val="Unresolved Mention"/>
+    <w:basedOn w:val="DefaultParagraphFont"/>
+    <w:uiPriority w:val="99"/>
+    <w:semiHidden/>
+    <w:unhideWhenUsed/>
+    <w:rsid w:val="00DD2897"/>
+    <w:rPr>
+      <w:color w:val="605E5C"/>
+      <w:shd w:val="clear" w:color="auto" w:fill="E1DFDD"/>
+    </w:rPr>
+  </w:style>
+  <w:style w:type="character" w:styleId="FollowedHyperlink">
+    <w:name w:val="FollowedHyperlink"/>
+    <w:basedOn w:val="DefaultParagraphFont"/>
+    <w:uiPriority w:val="99"/>
+    <w:semiHidden/>
+    <w:unhideWhenUsed/>
+    <w:rsid w:val="00DD2897"/>
+    <w:rPr>
+      <w:color w:val="954F72" w:themeColor="followedHyperlink"/>
+      <w:u w:val="single"/>
+    </w:rPr>
+  </w:style>
 </w:styles>
 </file>
 

</xml_diff>

<commit_message>
Work on Clustering / Recommendations
* add files
* do clustering & data analysis
* prepare an analysis on recommended food venues
</commit_message>
<xml_diff>
--- a/Project/Report_intro.docx
+++ b/Project/Report_intro.docx
@@ -162,6 +162,7 @@
       </w:pPr>
       <w:r>
         <w:rPr>
+          <w:noProof/>
           <w:lang w:val="en-US"/>
         </w:rPr>
         <w:drawing>
@@ -211,57 +212,48 @@
       <w:r>
         <w:t xml:space="preserve">Figure </w:t>
       </w:r>
-      <w:r>
-        <w:fldChar w:fldCharType="begin"/>
-      </w:r>
-      <w:r>
-        <w:instrText xml:space="preserve"> SEQ Figure \* ARABIC </w:instrText>
-      </w:r>
-      <w:r>
-        <w:fldChar w:fldCharType="separate"/>
-      </w:r>
+      <w:fldSimple w:instr=" SEQ Figure \* ARABIC ">
+        <w:r>
+          <w:rPr>
+            <w:noProof/>
+          </w:rPr>
+          <w:t>1</w:t>
+        </w:r>
+      </w:fldSimple>
+      <w:r>
+        <w:rPr>
+          <w:lang w:val="en-US"/>
+        </w:rPr>
+        <w:t xml:space="preserve"> - subset of the prepared dataset</w:t>
+      </w:r>
+    </w:p>
+    <w:p>
+      <w:pPr>
+        <w:rPr>
+          <w:lang w:val="en-US"/>
+        </w:rPr>
+      </w:pPr>
+      <w:r>
+        <w:rPr>
+          <w:lang w:val="en-US"/>
+        </w:rPr>
+        <w:t>Using Foursquare, already existing food venues can be explored, and grouped. This way the competitors can be explored, for example by the food type or rating. It is also possible to identify market niches and give a recommendation for a type of restaurant that could be opened.</w:t>
+      </w:r>
+    </w:p>
+    <w:p>
+      <w:pPr>
+        <w:rPr>
+          <w:lang w:val="en-US"/>
+        </w:rPr>
+      </w:pPr>
+    </w:p>
+    <w:p>
+      <w:pPr>
+        <w:keepNext/>
+      </w:pPr>
       <w:r>
         <w:rPr>
           <w:noProof/>
-        </w:rPr>
-        <w:t>1</w:t>
-      </w:r>
-      <w:r>
-        <w:fldChar w:fldCharType="end"/>
-      </w:r>
-      <w:r>
-        <w:rPr>
-          <w:lang w:val="en-US"/>
-        </w:rPr>
-        <w:t xml:space="preserve"> - subset of the prepared dataset</w:t>
-      </w:r>
-    </w:p>
-    <w:p>
-      <w:pPr>
-        <w:rPr>
-          <w:lang w:val="en-US"/>
-        </w:rPr>
-      </w:pPr>
-      <w:r>
-        <w:rPr>
-          <w:lang w:val="en-US"/>
-        </w:rPr>
-        <w:t>Using Foursquare, already existing food venues can be explored, and grouped. This way the competitors can be explored, for example by the food type or rating. It is also possible to identify market niches and give a recommendation for a type of restaurant that could be opened.</w:t>
-      </w:r>
-    </w:p>
-    <w:p>
-      <w:pPr>
-        <w:rPr>
-          <w:lang w:val="en-US"/>
-        </w:rPr>
-      </w:pPr>
-    </w:p>
-    <w:p>
-      <w:pPr>
-        <w:keepNext/>
-      </w:pPr>
-      <w:r>
-        <w:rPr>
           <w:lang w:val="en-US"/>
         </w:rPr>
         <w:drawing>
@@ -311,24 +303,14 @@
       <w:r>
         <w:t xml:space="preserve">Figure </w:t>
       </w:r>
-      <w:r>
-        <w:fldChar w:fldCharType="begin"/>
-      </w:r>
-      <w:r>
-        <w:instrText xml:space="preserve"> SEQ Figure \* ARABIC </w:instrText>
-      </w:r>
-      <w:r>
-        <w:fldChar w:fldCharType="separate"/>
-      </w:r>
-      <w:r>
-        <w:rPr>
-          <w:noProof/>
-        </w:rPr>
-        <w:t>2</w:t>
-      </w:r>
-      <w:r>
-        <w:fldChar w:fldCharType="end"/>
-      </w:r>
+      <w:fldSimple w:instr=" SEQ Figure \* ARABIC ">
+        <w:r>
+          <w:rPr>
+            <w:noProof/>
+          </w:rPr>
+          <w:t>2</w:t>
+        </w:r>
+      </w:fldSimple>
       <w:r>
         <w:rPr>
           <w:lang w:val="en-US"/>
@@ -418,6 +400,7 @@
       </w:pPr>
       <w:r>
         <w:rPr>
+          <w:noProof/>
           <w:lang w:val="en-US"/>
         </w:rPr>
         <w:drawing>
@@ -467,24 +450,14 @@
       <w:r>
         <w:t xml:space="preserve">Figure </w:t>
       </w:r>
-      <w:r>
-        <w:fldChar w:fldCharType="begin"/>
-      </w:r>
-      <w:r>
-        <w:instrText xml:space="preserve"> SEQ Figure \* ARABIC </w:instrText>
-      </w:r>
-      <w:r>
-        <w:fldChar w:fldCharType="separate"/>
-      </w:r>
-      <w:r>
-        <w:rPr>
-          <w:noProof/>
-        </w:rPr>
-        <w:t>3</w:t>
-      </w:r>
-      <w:r>
-        <w:fldChar w:fldCharType="end"/>
-      </w:r>
+      <w:fldSimple w:instr=" SEQ Figure \* ARABIC ">
+        <w:r>
+          <w:rPr>
+            <w:noProof/>
+          </w:rPr>
+          <w:t>3</w:t>
+        </w:r>
+      </w:fldSimple>
       <w:r>
         <w:rPr>
           <w:lang w:val="en-US"/>
@@ -630,41 +603,357 @@
         <w:rPr>
           <w:lang w:val="en-US"/>
         </w:rPr>
-        <w:t>h</w:t>
-      </w:r>
-      <w:r>
-        <w:rPr>
-          <w:lang w:val="en-US"/>
-        </w:rPr>
-        <w:t>t</w:t>
-      </w:r>
-      <w:r>
-        <w:rPr>
-          <w:lang w:val="en-US"/>
-        </w:rPr>
-        <w:t>tps://public.opendatasoft.com/explore/dataset/us-zip-code-latitude-and-longitude/information/</w:t>
-      </w:r>
-    </w:p>
-    <w:p>
-      <w:pPr>
-        <w:rPr>
-          <w:lang w:val="en-US"/>
-        </w:rPr>
-      </w:pPr>
-    </w:p>
-    <w:p>
-      <w:pPr>
-        <w:rPr>
-          <w:lang w:val="en-US"/>
-        </w:rPr>
-      </w:pPr>
-    </w:p>
-    <w:p>
-      <w:pPr>
-        <w:rPr>
-          <w:lang w:val="en-US"/>
-        </w:rPr>
-      </w:pPr>
+        <w:t>https://public.opendatasoft.com/explore/dataset/us-zip-code-latitude-and-longitude/information/</w:t>
+      </w:r>
+    </w:p>
+    <w:p>
+      <w:pPr>
+        <w:rPr>
+          <w:lang w:val="en-US"/>
+        </w:rPr>
+      </w:pPr>
+    </w:p>
+    <w:p>
+      <w:pPr>
+        <w:pBdr>
+          <w:bottom w:val="single" w:sz="6" w:space="1" w:color="auto"/>
+        </w:pBdr>
+        <w:rPr>
+          <w:lang w:val="en-US"/>
+        </w:rPr>
+      </w:pPr>
+    </w:p>
+    <w:p>
+      <w:pPr>
+        <w:rPr>
+          <w:lang w:val="en-US"/>
+        </w:rPr>
+      </w:pPr>
+    </w:p>
+    <w:p>
+      <w:pPr>
+        <w:pStyle w:val="ListParagraph"/>
+        <w:numPr>
+          <w:ilvl w:val="0"/>
+          <w:numId w:val="2"/>
+        </w:numPr>
+        <w:rPr>
+          <w:lang w:val="en-US"/>
+        </w:rPr>
+      </w:pPr>
+      <w:r>
+        <w:rPr>
+          <w:lang w:val="en-US"/>
+        </w:rPr>
+        <w:t>Find the best areas for a new restaurant</w:t>
+      </w:r>
+    </w:p>
+    <w:p>
+      <w:pPr>
+        <w:pStyle w:val="ListParagraph"/>
+        <w:numPr>
+          <w:ilvl w:val="1"/>
+          <w:numId w:val="2"/>
+        </w:numPr>
+        <w:rPr>
+          <w:lang w:val="en-US"/>
+        </w:rPr>
+      </w:pPr>
+      <w:r>
+        <w:rPr>
+          <w:lang w:val="en-US"/>
+        </w:rPr>
+        <w:t>A lot of inhabitants</w:t>
+      </w:r>
+    </w:p>
+    <w:p>
+      <w:pPr>
+        <w:pStyle w:val="ListParagraph"/>
+        <w:numPr>
+          <w:ilvl w:val="1"/>
+          <w:numId w:val="2"/>
+        </w:numPr>
+        <w:rPr>
+          <w:lang w:val="en-US"/>
+        </w:rPr>
+      </w:pPr>
+      <w:r>
+        <w:rPr>
+          <w:lang w:val="en-US"/>
+        </w:rPr>
+        <w:t>More on the wealthy side</w:t>
+      </w:r>
+    </w:p>
+    <w:p>
+      <w:pPr>
+        <w:pStyle w:val="ListParagraph"/>
+        <w:numPr>
+          <w:ilvl w:val="0"/>
+          <w:numId w:val="2"/>
+        </w:numPr>
+        <w:rPr>
+          <w:lang w:val="en-US"/>
+        </w:rPr>
+      </w:pPr>
+      <w:r>
+        <w:rPr>
+          <w:lang w:val="en-US"/>
+        </w:rPr>
+        <w:t>Find what type of restaurant to open</w:t>
+      </w:r>
+    </w:p>
+    <w:p>
+      <w:pPr>
+        <w:pStyle w:val="ListParagraph"/>
+        <w:numPr>
+          <w:ilvl w:val="1"/>
+          <w:numId w:val="2"/>
+        </w:numPr>
+        <w:rPr>
+          <w:lang w:val="en-US"/>
+        </w:rPr>
+      </w:pPr>
+      <w:r>
+        <w:rPr>
+          <w:lang w:val="en-US"/>
+        </w:rPr>
+        <w:t xml:space="preserve">City -&gt; 50 </w:t>
+      </w:r>
+      <w:proofErr w:type="spellStart"/>
+      <w:r>
+        <w:rPr>
+          <w:lang w:val="en-US"/>
+        </w:rPr>
+        <w:t>recommendetions</w:t>
+      </w:r>
+      <w:proofErr w:type="spellEnd"/>
+      <w:r>
+        <w:rPr>
+          <w:lang w:val="en-US"/>
+        </w:rPr>
+        <w:t xml:space="preserve"> per Area -&gt; Categories -&gt; most recommended</w:t>
+      </w:r>
+    </w:p>
+    <w:p>
+      <w:pPr>
+        <w:pStyle w:val="ListParagraph"/>
+        <w:numPr>
+          <w:ilvl w:val="0"/>
+          <w:numId w:val="2"/>
+        </w:numPr>
+        <w:rPr>
+          <w:lang w:val="en-US"/>
+        </w:rPr>
+      </w:pPr>
+      <w:r>
+        <w:rPr>
+          <w:lang w:val="en-US"/>
+        </w:rPr>
+        <w:t xml:space="preserve">Visualize the food </w:t>
+      </w:r>
+      <w:r>
+        <w:rPr>
+          <w:lang w:val="en-US"/>
+        </w:rPr>
+        <w:t>v</w:t>
+      </w:r>
+      <w:r>
+        <w:rPr>
+          <w:lang w:val="en-US"/>
+        </w:rPr>
+        <w:t>enues in the selected area (Norwalk)</w:t>
+      </w:r>
+    </w:p>
+    <w:p>
+      <w:pPr>
+        <w:pStyle w:val="ListParagraph"/>
+        <w:numPr>
+          <w:ilvl w:val="0"/>
+          <w:numId w:val="2"/>
+        </w:numPr>
+        <w:rPr>
+          <w:lang w:val="en-US"/>
+        </w:rPr>
+      </w:pPr>
+      <w:r>
+        <w:rPr>
+          <w:lang w:val="en-US"/>
+        </w:rPr>
+        <w:t>Compare some of the venues in the chosen cluster</w:t>
+      </w:r>
+    </w:p>
+    <w:p>
+      <w:pPr>
+        <w:rPr>
+          <w:lang w:val="en-US"/>
+        </w:rPr>
+      </w:pPr>
+    </w:p>
+    <w:p>
+      <w:pPr>
+        <w:rPr>
+          <w:lang w:val="en-US"/>
+        </w:rPr>
+      </w:pPr>
+      <w:r>
+        <w:rPr>
+          <w:lang w:val="en-US"/>
+        </w:rPr>
+        <w:t xml:space="preserve">Was </w:t>
+      </w:r>
+      <w:proofErr w:type="spellStart"/>
+      <w:r>
+        <w:rPr>
+          <w:lang w:val="en-US"/>
+        </w:rPr>
+        <w:t>als</w:t>
+      </w:r>
+      <w:proofErr w:type="spellEnd"/>
+      <w:r>
+        <w:rPr>
+          <w:lang w:val="en-US"/>
+        </w:rPr>
+        <w:t xml:space="preserve"> </w:t>
+      </w:r>
+      <w:proofErr w:type="spellStart"/>
+      <w:r>
+        <w:rPr>
+          <w:lang w:val="en-US"/>
+        </w:rPr>
+        <w:t>nächstes</w:t>
+      </w:r>
+      <w:proofErr w:type="spellEnd"/>
+      <w:r>
+        <w:rPr>
+          <w:lang w:val="en-US"/>
+        </w:rPr>
+        <w:t>?</w:t>
+      </w:r>
+    </w:p>
+    <w:p>
+      <w:pPr>
+        <w:pStyle w:val="ListParagraph"/>
+        <w:rPr>
+          <w:lang w:val="de-DE"/>
+        </w:rPr>
+      </w:pPr>
+      <w:r>
+        <w:rPr>
+          <w:lang w:val="de-DE"/>
+        </w:rPr>
+        <w:t>Clustering aufbereiten und richtige Schlüsse zieh</w:t>
+      </w:r>
+      <w:r>
+        <w:rPr>
+          <w:lang w:val="de-DE"/>
+        </w:rPr>
+        <w:t>en</w:t>
+      </w:r>
+    </w:p>
+    <w:p>
+      <w:pPr>
+        <w:pStyle w:val="ListParagraph"/>
+        <w:rPr>
+          <w:lang w:val="de-DE"/>
+        </w:rPr>
+      </w:pPr>
+      <w:proofErr w:type="spellStart"/>
+      <w:r>
+        <w:rPr>
+          <w:lang w:val="de-DE"/>
+        </w:rPr>
+        <w:t>Recommendations</w:t>
+      </w:r>
+      <w:proofErr w:type="spellEnd"/>
+      <w:r>
+        <w:rPr>
+          <w:lang w:val="de-DE"/>
+        </w:rPr>
+        <w:t xml:space="preserve"> per Area für ganz LA abfragen und sichern</w:t>
+      </w:r>
+    </w:p>
+    <w:p>
+      <w:pPr>
+        <w:rPr>
+          <w:lang w:val="de-DE"/>
+        </w:rPr>
+      </w:pPr>
+    </w:p>
+    <w:p>
+      <w:pPr>
+        <w:rPr>
+          <w:lang w:val="de-DE"/>
+        </w:rPr>
+      </w:pPr>
+      <w:r>
+        <w:rPr>
+          <w:lang w:val="de-DE"/>
+        </w:rPr>
+        <w:t>Danach</w:t>
+      </w:r>
+    </w:p>
+    <w:p>
+      <w:pPr>
+        <w:pStyle w:val="ListParagraph"/>
+        <w:rPr>
+          <w:lang w:val="de-DE"/>
+        </w:rPr>
+      </w:pPr>
+      <w:r>
+        <w:rPr>
+          <w:lang w:val="de-DE"/>
+        </w:rPr>
+        <w:t>3 Gebiete vergleichen und 1 empfehlen</w:t>
+      </w:r>
+    </w:p>
+    <w:p>
+      <w:pPr>
+        <w:pStyle w:val="ListParagraph"/>
+        <w:rPr>
+          <w:lang w:val="de-DE"/>
+        </w:rPr>
+      </w:pPr>
+      <w:r>
+        <w:rPr>
+          <w:lang w:val="de-DE"/>
+        </w:rPr>
+        <w:lastRenderedPageBreak/>
+        <w:t xml:space="preserve">1 Gebiet komplett auswerten und eine Empfehlung geben, basierend auf </w:t>
+      </w:r>
+      <w:proofErr w:type="spellStart"/>
+      <w:r>
+        <w:rPr>
+          <w:lang w:val="de-DE"/>
+        </w:rPr>
+        <w:t>recommendations</w:t>
+      </w:r>
+      <w:proofErr w:type="spellEnd"/>
+      <w:r>
+        <w:rPr>
+          <w:lang w:val="de-DE"/>
+        </w:rPr>
+        <w:t xml:space="preserve"> in ganz LA</w:t>
+      </w:r>
+    </w:p>
+    <w:p>
+      <w:pPr>
+        <w:pStyle w:val="ListParagraph"/>
+        <w:rPr>
+          <w:lang w:val="de-DE"/>
+        </w:rPr>
+      </w:pPr>
+      <w:r>
+        <w:rPr>
+          <w:lang w:val="de-DE"/>
+        </w:rPr>
+        <w:t xml:space="preserve">Grafiken </w:t>
+      </w:r>
+      <w:r>
+        <w:rPr>
+          <w:lang w:val="de-DE"/>
+        </w:rPr>
+        <w:t>überlegen</w:t>
+      </w:r>
     </w:p>
     <w:sectPr>
       <w:headerReference w:type="default" r:id="rId11"/>
@@ -795,7 +1084,6 @@
         </w:rPr>
         <w:alias w:val="Title"/>
         <w:id w:val="15524250"/>
-        <w:placeholder/>
         <w:dataBinding w:prefixMappings="xmlns:ns0='http://schemas.openxmlformats.org/package/2006/metadata/core-properties' xmlns:ns1='http://purl.org/dc/elements/1.1/'" w:xpath="/ns0:coreProperties[1]/ns1:title[1]" w:storeItemID="{6C3C8BC8-F283-45AE-878A-BAB7291924A1}"/>
         <w:text/>
       </w:sdtPr>
@@ -841,6 +1129,120 @@
 <file path=word/numbering.xml><?xml version="1.0" encoding="utf-8"?>
 <w:numbering xmlns:wpc="http://schemas.microsoft.com/office/word/2010/wordprocessingCanvas" xmlns:cx="http://schemas.microsoft.com/office/drawing/2014/chartex" xmlns:cx1="http://schemas.microsoft.com/office/drawing/2015/9/8/chartex" xmlns:cx2="http://schemas.microsoft.com/office/drawing/2015/10/21/chartex" xmlns:cx3="http://schemas.microsoft.com/office/drawing/2016/5/9/chartex" xmlns:cx4="http://schemas.microsoft.com/office/drawing/2016/5/10/chartex" xmlns:cx5="http://schemas.microsoft.com/office/drawing/2016/5/11/chartex" xmlns:cx6="http://schemas.microsoft.com/office/drawing/2016/5/12/chartex" xmlns:cx7="http://schemas.microsoft.com/office/drawing/2016/5/13/chartex" xmlns:cx8="http://schemas.microsoft.com/office/drawing/2016/5/14/chartex" xmlns:mc="http://schemas.openxmlformats.org/markup-compatibility/2006" xmlns:aink="http://schemas.microsoft.com/office/drawing/2016/ink" xmlns:am3d="http://schemas.microsoft.com/office/drawing/2017/model3d" xmlns:o="urn:schemas-microsoft-com:office:office" xmlns:r="http://schemas.openxmlformats.org/officeDocument/2006/relationships" xmlns:m="http://schemas.openxmlformats.org/officeDocument/2006/math" xmlns:v="urn:schemas-microsoft-com:vml" xmlns:wp14="http://schemas.microsoft.com/office/word/2010/wordprocessingDrawing" xmlns:wp="http://schemas.openxmlformats.org/drawingml/2006/wordprocessingDrawing" xmlns:w10="urn:schemas-microsoft-com:office:word" xmlns:w="http://schemas.openxmlformats.org/wordprocessingml/2006/main" xmlns:w14="http://schemas.microsoft.com/office/word/2010/wordml" xmlns:w15="http://schemas.microsoft.com/office/word/2012/wordml" xmlns:w16cex="http://schemas.microsoft.com/office/word/2018/wordml/cex" xmlns:w16cid="http://schemas.microsoft.com/office/word/2016/wordml/cid" xmlns:w16="http://schemas.microsoft.com/office/word/2018/wordml" xmlns:w16se="http://schemas.microsoft.com/office/word/2015/wordml/symex" xmlns:wpg="http://schemas.microsoft.com/office/word/2010/wordprocessingGroup" xmlns:wpi="http://schemas.microsoft.com/office/word/2010/wordprocessingInk" xmlns:wne="http://schemas.microsoft.com/office/word/2006/wordml" xmlns:wps="http://schemas.microsoft.com/office/word/2010/wordprocessingShape" mc:Ignorable="w14 w15 w16se w16cid w16 w16cex wp14">
   <w:abstractNum w:abstractNumId="0" w15:restartNumberingAfterBreak="0">
+    <w:nsid w:val="2913764A"/>
+    <w:multiLevelType w:val="hybridMultilevel"/>
+    <w:tmpl w:val="08920B40"/>
+    <w:lvl w:ilvl="0" w:tplc="19B6DA76">
+      <w:start w:val="3"/>
+      <w:numFmt w:val="bullet"/>
+      <w:pStyle w:val="ListParagraph"/>
+      <w:lvlText w:val="-"/>
+      <w:lvlJc w:val="left"/>
+      <w:pPr>
+        <w:ind w:left="720" w:hanging="360"/>
+      </w:pPr>
+      <w:rPr>
+        <w:rFonts w:ascii="New York Medium" w:eastAsiaTheme="minorHAnsi" w:hAnsi="New York Medium" w:cstheme="minorBidi" w:hint="default"/>
+      </w:rPr>
+    </w:lvl>
+    <w:lvl w:ilvl="1" w:tplc="08090003" w:tentative="1">
+      <w:start w:val="1"/>
+      <w:numFmt w:val="bullet"/>
+      <w:lvlText w:val="o"/>
+      <w:lvlJc w:val="left"/>
+      <w:pPr>
+        <w:ind w:left="1440" w:hanging="360"/>
+      </w:pPr>
+      <w:rPr>
+        <w:rFonts w:ascii="Courier New" w:hAnsi="Courier New" w:hint="default"/>
+      </w:rPr>
+    </w:lvl>
+    <w:lvl w:ilvl="2" w:tplc="08090005" w:tentative="1">
+      <w:start w:val="1"/>
+      <w:numFmt w:val="bullet"/>
+      <w:lvlText w:val=""/>
+      <w:lvlJc w:val="left"/>
+      <w:pPr>
+        <w:ind w:left="2160" w:hanging="360"/>
+      </w:pPr>
+      <w:rPr>
+        <w:rFonts w:ascii="Wingdings" w:hAnsi="Wingdings" w:hint="default"/>
+      </w:rPr>
+    </w:lvl>
+    <w:lvl w:ilvl="3" w:tplc="08090001" w:tentative="1">
+      <w:start w:val="1"/>
+      <w:numFmt w:val="bullet"/>
+      <w:lvlText w:val=""/>
+      <w:lvlJc w:val="left"/>
+      <w:pPr>
+        <w:ind w:left="2880" w:hanging="360"/>
+      </w:pPr>
+      <w:rPr>
+        <w:rFonts w:ascii="Symbol" w:hAnsi="Symbol" w:hint="default"/>
+      </w:rPr>
+    </w:lvl>
+    <w:lvl w:ilvl="4" w:tplc="08090003" w:tentative="1">
+      <w:start w:val="1"/>
+      <w:numFmt w:val="bullet"/>
+      <w:lvlText w:val="o"/>
+      <w:lvlJc w:val="left"/>
+      <w:pPr>
+        <w:ind w:left="3600" w:hanging="360"/>
+      </w:pPr>
+      <w:rPr>
+        <w:rFonts w:ascii="Courier New" w:hAnsi="Courier New" w:hint="default"/>
+      </w:rPr>
+    </w:lvl>
+    <w:lvl w:ilvl="5" w:tplc="08090005" w:tentative="1">
+      <w:start w:val="1"/>
+      <w:numFmt w:val="bullet"/>
+      <w:lvlText w:val=""/>
+      <w:lvlJc w:val="left"/>
+      <w:pPr>
+        <w:ind w:left="4320" w:hanging="360"/>
+      </w:pPr>
+      <w:rPr>
+        <w:rFonts w:ascii="Wingdings" w:hAnsi="Wingdings" w:hint="default"/>
+      </w:rPr>
+    </w:lvl>
+    <w:lvl w:ilvl="6" w:tplc="08090001" w:tentative="1">
+      <w:start w:val="1"/>
+      <w:numFmt w:val="bullet"/>
+      <w:lvlText w:val=""/>
+      <w:lvlJc w:val="left"/>
+      <w:pPr>
+        <w:ind w:left="5040" w:hanging="360"/>
+      </w:pPr>
+      <w:rPr>
+        <w:rFonts w:ascii="Symbol" w:hAnsi="Symbol" w:hint="default"/>
+      </w:rPr>
+    </w:lvl>
+    <w:lvl w:ilvl="7" w:tplc="08090003" w:tentative="1">
+      <w:start w:val="1"/>
+      <w:numFmt w:val="bullet"/>
+      <w:lvlText w:val="o"/>
+      <w:lvlJc w:val="left"/>
+      <w:pPr>
+        <w:ind w:left="5760" w:hanging="360"/>
+      </w:pPr>
+      <w:rPr>
+        <w:rFonts w:ascii="Courier New" w:hAnsi="Courier New" w:hint="default"/>
+      </w:rPr>
+    </w:lvl>
+    <w:lvl w:ilvl="8" w:tplc="08090005" w:tentative="1">
+      <w:start w:val="1"/>
+      <w:numFmt w:val="bullet"/>
+      <w:lvlText w:val=""/>
+      <w:lvlJc w:val="left"/>
+      <w:pPr>
+        <w:ind w:left="6480" w:hanging="360"/>
+      </w:pPr>
+      <w:rPr>
+        <w:rFonts w:ascii="Wingdings" w:hAnsi="Wingdings" w:hint="default"/>
+      </w:rPr>
+    </w:lvl>
+  </w:abstractNum>
+  <w:abstractNum w:abstractNumId="1" w15:restartNumberingAfterBreak="0">
     <w:nsid w:val="553A67E5"/>
     <w:multiLevelType w:val="hybridMultilevel"/>
     <w:tmpl w:val="457E5A34"/>
@@ -953,7 +1355,7 @@
       </w:rPr>
     </w:lvl>
   </w:abstractNum>
-  <w:abstractNum w:abstractNumId="1" w15:restartNumberingAfterBreak="0">
+  <w:abstractNum w:abstractNumId="2" w15:restartNumberingAfterBreak="0">
     <w:nsid w:val="73A83313"/>
     <w:multiLevelType w:val="multilevel"/>
     <w:tmpl w:val="0DDAE988"/>
@@ -1075,9 +1477,12 @@
     </w:lvl>
   </w:abstractNum>
   <w:num w:numId="1">
+    <w:abstractNumId w:val="2"/>
+  </w:num>
+  <w:num w:numId="2">
     <w:abstractNumId w:val="1"/>
   </w:num>
-  <w:num w:numId="2">
+  <w:num w:numId="3">
     <w:abstractNumId w:val="0"/>
   </w:num>
 </w:numbering>
@@ -1933,9 +2338,11 @@
     <w:autoRedefine/>
     <w:uiPriority w:val="34"/>
     <w:qFormat/>
-    <w:rsid w:val="00444BC4"/>
+    <w:rsid w:val="00D16596"/>
     <w:pPr>
-      <w:ind w:left="720"/>
+      <w:numPr>
+        <w:numId w:val="3"/>
+      </w:numPr>
       <w:contextualSpacing/>
     </w:pPr>
   </w:style>

</xml_diff>